<commit_message>
Added P01 and P03 solutions
</commit_message>
<xml_diff>
--- a/Entity Framework Core/05.ENTITY RELATIONS/05. DB-Advanced-EF-Core-Entity-Relations-Exercises.docx
+++ b/Entity Framework Core/05.ENTITY RELATIONS/05. DB-Advanced-EF-Core-Entity-Relations-Exercises.docx
@@ -84,42 +84,7 @@
           <w:b/>
           <w:bCs/>
         </w:rPr>
-        <w:t>EF Core</w:t>
-      </w:r>
-      <w:r>
-        <w:rPr>
-          <w:b/>
-          <w:bCs/>
-        </w:rPr>
-        <w:t xml:space="preserve"> </w:t>
-      </w:r>
-      <w:r>
-        <w:rPr>
-          <w:b/>
-          <w:bCs/>
-        </w:rPr>
-        <w:t>C</w:t>
-      </w:r>
-      <w:r>
-        <w:rPr>
-          <w:b/>
-          <w:bCs/>
-        </w:rPr>
-        <w:t xml:space="preserve">ode </w:t>
-      </w:r>
-      <w:r>
-        <w:rPr>
-          <w:b/>
-          <w:bCs/>
-        </w:rPr>
-        <w:t>F</w:t>
-      </w:r>
-      <w:r>
-        <w:rPr>
-          <w:b/>
-          <w:bCs/>
-        </w:rPr>
-        <w:t xml:space="preserve">irst </w:t>
+        <w:t xml:space="preserve">EF Core Code First </w:t>
       </w:r>
       <w:r>
         <w:t>approach. It should look like this:</w:t>
@@ -151,7 +116,7 @@
                     <a:blip r:embed="rId9" cstate="print">
                       <a:extLst>
                         <a:ext uri="{28A0092B-C50C-407E-A947-70E740481C1C}">
-                          <a14:useLocalDpi xmlns="" xmlns:wpc="http://schemas.microsoft.com/office/word/2010/wordprocessingCanvas" xmlns:cx="http://schemas.microsoft.com/office/drawing/2014/chartex" xmlns:cx1="http://schemas.microsoft.com/office/drawing/2015/9/8/chartex" xmlns:mc="http://schemas.openxmlformats.org/markup-compatibility/2006" xmlns:o="urn:schemas-microsoft-com:office:office" xmlns:v="urn:schemas-microsoft-com:vml" xmlns:wp14="http://schemas.microsoft.com/office/word/2010/wordprocessingDrawing" xmlns:w10="urn:schemas-microsoft-com:office:word" xmlns:w="http://schemas.openxmlformats.org/wordprocessingml/2006/main" xmlns:w14="http://schemas.microsoft.com/office/word/2010/wordml" xmlns:w15="http://schemas.microsoft.com/office/word/2012/wordml" xmlns:w16se="http://schemas.microsoft.com/office/word/2015/wordml/symex" xmlns:wpg="http://schemas.microsoft.com/office/word/2010/wordprocessingGroup" xmlns:wpi="http://schemas.microsoft.com/office/word/2010/wordprocessingInk" xmlns:wps="http://schemas.microsoft.com/office/word/2010/wordprocessingShape" xmlns:a14="http://schemas.microsoft.com/office/drawing/2010/main" val="0"/>
+                          <a14:useLocalDpi xmlns:a14="http://schemas.microsoft.com/office/drawing/2010/main" xmlns:wps="http://schemas.microsoft.com/office/word/2010/wordprocessingShape" xmlns:wpi="http://schemas.microsoft.com/office/word/2010/wordprocessingInk" xmlns:wpg="http://schemas.microsoft.com/office/word/2010/wordprocessingGroup" xmlns:w16se="http://schemas.microsoft.com/office/word/2015/wordml/symex" xmlns:w15="http://schemas.microsoft.com/office/word/2012/wordml" xmlns:w14="http://schemas.microsoft.com/office/word/2010/wordml" xmlns:w="http://schemas.openxmlformats.org/wordprocessingml/2006/main" xmlns:w10="urn:schemas-microsoft-com:office:word" xmlns:wp14="http://schemas.microsoft.com/office/word/2010/wordprocessingDrawing" xmlns:v="urn:schemas-microsoft-com:vml" xmlns:o="urn:schemas-microsoft-com:office:office" xmlns:mc="http://schemas.openxmlformats.org/markup-compatibility/2006" xmlns:cx1="http://schemas.microsoft.com/office/drawing/2015/9/8/chartex" xmlns:cx="http://schemas.microsoft.com/office/drawing/2014/chartex" xmlns:wpc="http://schemas.microsoft.com/office/word/2010/wordprocessingCanvas" xmlns="" val="0"/>
                         </a:ext>
                       </a:extLst>
                     </a:blip>
@@ -251,10 +216,7 @@
         <w:t>StudentSystem.Data</w:t>
       </w:r>
       <w:r>
-        <w:t xml:space="preserve"> </w:t>
-      </w:r>
-      <w:r>
-        <w:t xml:space="preserve">– for your </w:t>
+        <w:t xml:space="preserve"> – for your </w:t>
       </w:r>
       <w:r>
         <w:rPr>
@@ -285,10 +247,7 @@
         <w:t>StudentSystem.Data.Models</w:t>
       </w:r>
       <w:r>
-        <w:t xml:space="preserve"> </w:t>
-      </w:r>
-      <w:r>
-        <w:t>– for your models</w:t>
+        <w:t xml:space="preserve"> – for your models</w:t>
       </w:r>
     </w:p>
     <w:p>
@@ -885,27 +844,19 @@
           <w:ilvl w:val="0"/>
           <w:numId w:val="3"/>
         </w:numPr>
-        <w:rPr>
-          <w:highlight w:val="yellow"/>
-        </w:rPr>
-      </w:pPr>
-      <w:r>
-        <w:rPr>
-          <w:b/>
-          <w:highlight w:val="yellow"/>
+      </w:pPr>
+      <w:r>
+        <w:rPr>
+          <w:b/>
         </w:rPr>
         <w:t>One student</w:t>
       </w:r>
       <w:r>
-        <w:rPr>
-          <w:highlight w:val="yellow"/>
-        </w:rPr>
         <w:t xml:space="preserve"> can have </w:t>
       </w:r>
       <w:r>
         <w:rPr>
           <w:b/>
-          <w:highlight w:val="yellow"/>
         </w:rPr>
         <w:t xml:space="preserve">many </w:t>
       </w:r>
@@ -913,7 +864,6 @@
         <w:rPr>
           <w:b/>
           <w:noProof/>
-          <w:highlight w:val="yellow"/>
         </w:rPr>
         <w:t>CourseEnrollments</w:t>
       </w:r>
@@ -967,27 +917,19 @@
           <w:ilvl w:val="0"/>
           <w:numId w:val="3"/>
         </w:numPr>
-        <w:rPr>
-          <w:highlight w:val="yellow"/>
-        </w:rPr>
-      </w:pPr>
-      <w:r>
-        <w:rPr>
-          <w:b/>
-          <w:highlight w:val="yellow"/>
+      </w:pPr>
+      <w:r>
+        <w:rPr>
+          <w:b/>
         </w:rPr>
         <w:t>One course</w:t>
       </w:r>
       <w:r>
-        <w:rPr>
-          <w:highlight w:val="yellow"/>
-        </w:rPr>
         <w:t xml:space="preserve"> can have </w:t>
       </w:r>
       <w:r>
         <w:rPr>
           <w:b/>
-          <w:highlight w:val="yellow"/>
         </w:rPr>
         <w:t xml:space="preserve">many </w:t>
       </w:r>
@@ -995,7 +937,6 @@
         <w:rPr>
           <w:b/>
           <w:noProof/>
-          <w:highlight w:val="yellow"/>
         </w:rPr>
         <w:t>StudentsEnrolled</w:t>
       </w:r>
@@ -1200,13 +1141,7 @@
         <w:rPr>
           <w:b/>
         </w:rPr>
-        <w:t xml:space="preserve">Football </w:t>
-      </w:r>
-      <w:r>
-        <w:rPr>
-          <w:b/>
-        </w:rPr>
-        <w:t>Bookmaker System</w:t>
+        <w:t>Football Bookmaker System</w:t>
       </w:r>
       <w:r>
         <w:t xml:space="preserve">, using the </w:t>
@@ -1216,28 +1151,7 @@
           <w:b/>
           <w:bCs/>
         </w:rPr>
-        <w:t>C</w:t>
-      </w:r>
-      <w:r>
-        <w:rPr>
-          <w:b/>
-          <w:bCs/>
-        </w:rPr>
-        <w:t xml:space="preserve">ode </w:t>
-      </w:r>
-      <w:r>
-        <w:rPr>
-          <w:b/>
-          <w:bCs/>
-        </w:rPr>
-        <w:t>F</w:t>
-      </w:r>
-      <w:r>
-        <w:rPr>
-          <w:b/>
-          <w:bCs/>
-        </w:rPr>
-        <w:t xml:space="preserve">irst </w:t>
+        <w:t xml:space="preserve">Code First </w:t>
       </w:r>
       <w:r>
         <w:t>approach. It should look like this:</w:t>
@@ -1270,7 +1184,7 @@
                     <a:blip r:embed="rId10" cstate="print">
                       <a:extLst>
                         <a:ext uri="{28A0092B-C50C-407E-A947-70E740481C1C}">
-                          <a14:useLocalDpi xmlns="" xmlns:wpc="http://schemas.microsoft.com/office/word/2010/wordprocessingCanvas" xmlns:cx="http://schemas.microsoft.com/office/drawing/2014/chartex" xmlns:cx1="http://schemas.microsoft.com/office/drawing/2015/9/8/chartex" xmlns:mc="http://schemas.openxmlformats.org/markup-compatibility/2006" xmlns:o="urn:schemas-microsoft-com:office:office" xmlns:v="urn:schemas-microsoft-com:vml" xmlns:wp14="http://schemas.microsoft.com/office/word/2010/wordprocessingDrawing" xmlns:w10="urn:schemas-microsoft-com:office:word" xmlns:w="http://schemas.openxmlformats.org/wordprocessingml/2006/main" xmlns:w14="http://schemas.microsoft.com/office/word/2010/wordml" xmlns:w15="http://schemas.microsoft.com/office/word/2012/wordml" xmlns:w16se="http://schemas.microsoft.com/office/word/2015/wordml/symex" xmlns:wpg="http://schemas.microsoft.com/office/word/2010/wordprocessingGroup" xmlns:wpi="http://schemas.microsoft.com/office/word/2010/wordprocessingInk" xmlns:wps="http://schemas.microsoft.com/office/word/2010/wordprocessingShape" xmlns:a14="http://schemas.microsoft.com/office/drawing/2010/main" val="0"/>
+                          <a14:useLocalDpi xmlns:a14="http://schemas.microsoft.com/office/drawing/2010/main" xmlns:wps="http://schemas.microsoft.com/office/word/2010/wordprocessingShape" xmlns:wpi="http://schemas.microsoft.com/office/word/2010/wordprocessingInk" xmlns:wpg="http://schemas.microsoft.com/office/word/2010/wordprocessingGroup" xmlns:w16se="http://schemas.microsoft.com/office/word/2015/wordml/symex" xmlns:w15="http://schemas.microsoft.com/office/word/2012/wordml" xmlns:w14="http://schemas.microsoft.com/office/word/2010/wordml" xmlns:w="http://schemas.openxmlformats.org/wordprocessingml/2006/main" xmlns:w10="urn:schemas-microsoft-com:office:word" xmlns:wp14="http://schemas.microsoft.com/office/word/2010/wordprocessingDrawing" xmlns:v="urn:schemas-microsoft-com:vml" xmlns:o="urn:schemas-microsoft-com:office:office" xmlns:mc="http://schemas.openxmlformats.org/markup-compatibility/2006" xmlns:cx1="http://schemas.microsoft.com/office/drawing/2015/9/8/chartex" xmlns:cx="http://schemas.microsoft.com/office/drawing/2014/chartex" xmlns:wpc="http://schemas.microsoft.com/office/word/2010/wordprocessingCanvas" xmlns="" val="0"/>
                         </a:ext>
                       </a:extLst>
                     </a:blip>
@@ -1335,13 +1249,7 @@
         <w:rPr>
           <w:rStyle w:val="CodeChar"/>
         </w:rPr>
-        <w:t>P03</w:t>
-      </w:r>
-      <w:r>
-        <w:rPr>
-          <w:rStyle w:val="CodeChar"/>
-        </w:rPr>
-        <w:t>_</w:t>
+        <w:t>P03_</w:t>
       </w:r>
       <w:r>
         <w:rPr>
@@ -1366,13 +1274,7 @@
         <w:rPr>
           <w:rStyle w:val="CodeChar"/>
         </w:rPr>
-        <w:t>P03</w:t>
-      </w:r>
-      <w:r>
-        <w:rPr>
-          <w:rStyle w:val="CodeChar"/>
-        </w:rPr>
-        <w:t>_</w:t>
+        <w:t>P03_</w:t>
       </w:r>
       <w:r>
         <w:rPr>
@@ -1382,10 +1284,7 @@
         <w:t>FootballBetting.Data</w:t>
       </w:r>
       <w:r>
-        <w:t xml:space="preserve"> </w:t>
-      </w:r>
-      <w:r>
-        <w:t xml:space="preserve">– for your </w:t>
+        <w:t xml:space="preserve"> – for your </w:t>
       </w:r>
       <w:r>
         <w:rPr>
@@ -1406,13 +1305,7 @@
         <w:rPr>
           <w:rStyle w:val="CodeChar"/>
         </w:rPr>
-        <w:t>P03</w:t>
-      </w:r>
-      <w:r>
-        <w:rPr>
-          <w:rStyle w:val="CodeChar"/>
-        </w:rPr>
-        <w:t>_</w:t>
+        <w:t>P03_</w:t>
       </w:r>
       <w:r>
         <w:rPr>
@@ -1422,10 +1315,7 @@
         <w:t>FootballBetting.Data.Models</w:t>
       </w:r>
       <w:r>
-        <w:t xml:space="preserve"> </w:t>
-      </w:r>
-      <w:r>
-        <w:t>– for your models</w:t>
+        <w:t xml:space="preserve"> – for your models</w:t>
       </w:r>
     </w:p>
     <w:p>
@@ -1466,24 +1356,20 @@
           <w:numId w:val="5"/>
         </w:numPr>
         <w:rPr>
-          <w:noProof/>
-          <w:highlight w:val="yellow"/>
-        </w:rPr>
-      </w:pPr>
-      <w:r>
-        <w:rPr>
-          <w:b/>
-          <w:noProof/>
-          <w:highlight w:val="yellow"/>
-        </w:rPr>
-        <w:t>Team</w:t>
-      </w:r>
-      <w:r>
-        <w:rPr>
-          <w:noProof/>
-          <w:highlight w:val="yellow"/>
-        </w:rPr>
-        <w:t xml:space="preserve"> – TeamId, Name, LogoUrl, Initials (JUV, LIV, ARS…), Budget, PrimaryKitColorId, SecondaryKitColorId, TownId</w:t>
+          <w:b/>
+          <w:noProof/>
+          <w:color w:val="FF0000"/>
+          <w:highlight w:val="green"/>
+        </w:rPr>
+      </w:pPr>
+      <w:r>
+        <w:rPr>
+          <w:b/>
+          <w:noProof/>
+          <w:color w:val="FF0000"/>
+          <w:highlight w:val="green"/>
+        </w:rPr>
+        <w:t>Team – TeamId, Name, LogoUrl, Initials (JUV, LIV, ARS…), Budget, PrimaryKitColorId, SecondaryKitColorId, TownId</w:t>
       </w:r>
     </w:p>
     <w:p>
@@ -1494,7 +1380,9 @@
           <w:numId w:val="5"/>
         </w:numPr>
         <w:rPr>
-          <w:noProof/>
+          <w:b/>
+          <w:noProof/>
+          <w:color w:val="FF0000"/>
           <w:highlight w:val="yellow"/>
         </w:rPr>
       </w:pPr>
@@ -1502,16 +1390,10 @@
         <w:rPr>
           <w:b/>
           <w:noProof/>
+          <w:color w:val="FF0000"/>
           <w:highlight w:val="yellow"/>
         </w:rPr>
-        <w:t>Color</w:t>
-      </w:r>
-      <w:r>
-        <w:rPr>
-          <w:noProof/>
-          <w:highlight w:val="yellow"/>
-        </w:rPr>
-        <w:t xml:space="preserve"> – ColorId, Name</w:t>
+        <w:t>Color – ColorId, Name</w:t>
       </w:r>
     </w:p>
     <w:p>
@@ -1522,24 +1404,20 @@
           <w:numId w:val="5"/>
         </w:numPr>
         <w:rPr>
-          <w:noProof/>
-          <w:highlight w:val="yellow"/>
-        </w:rPr>
-      </w:pPr>
-      <w:r>
-        <w:rPr>
-          <w:b/>
-          <w:noProof/>
-          <w:highlight w:val="yellow"/>
-        </w:rPr>
-        <w:t>Town</w:t>
-      </w:r>
-      <w:r>
-        <w:rPr>
-          <w:noProof/>
-          <w:highlight w:val="yellow"/>
-        </w:rPr>
-        <w:t xml:space="preserve"> – TownId, Name, CountryId</w:t>
+          <w:b/>
+          <w:noProof/>
+          <w:color w:val="FF0000"/>
+          <w:highlight w:val="green"/>
+        </w:rPr>
+      </w:pPr>
+      <w:r>
+        <w:rPr>
+          <w:b/>
+          <w:noProof/>
+          <w:color w:val="FF0000"/>
+          <w:highlight w:val="green"/>
+        </w:rPr>
+        <w:t>Town – TownId, Name, CountryId</w:t>
       </w:r>
     </w:p>
     <w:p>
@@ -1550,7 +1428,9 @@
           <w:numId w:val="5"/>
         </w:numPr>
         <w:rPr>
-          <w:noProof/>
+          <w:b/>
+          <w:noProof/>
+          <w:color w:val="FF0000"/>
           <w:highlight w:val="yellow"/>
         </w:rPr>
       </w:pPr>
@@ -1558,16 +1438,10 @@
         <w:rPr>
           <w:b/>
           <w:noProof/>
+          <w:color w:val="FF0000"/>
           <w:highlight w:val="yellow"/>
         </w:rPr>
-        <w:t>Country</w:t>
-      </w:r>
-      <w:r>
-        <w:rPr>
-          <w:noProof/>
-          <w:highlight w:val="yellow"/>
-        </w:rPr>
-        <w:t xml:space="preserve"> – CountryId, Name</w:t>
+        <w:t>Country – CountryId, Name</w:t>
       </w:r>
     </w:p>
     <w:p>
@@ -1579,21 +1453,21 @@
         </w:numPr>
         <w:rPr>
           <w:noProof/>
-          <w:highlight w:val="yellow"/>
-        </w:rPr>
-      </w:pPr>
-      <w:r>
-        <w:rPr>
-          <w:b/>
-          <w:noProof/>
-          <w:highlight w:val="yellow"/>
+          <w:highlight w:val="green"/>
+        </w:rPr>
+      </w:pPr>
+      <w:r>
+        <w:rPr>
+          <w:b/>
+          <w:noProof/>
+          <w:highlight w:val="green"/>
         </w:rPr>
         <w:t>Player</w:t>
       </w:r>
       <w:r>
         <w:rPr>
           <w:noProof/>
-          <w:highlight w:val="yellow"/>
+          <w:highlight w:val="green"/>
         </w:rPr>
         <w:t xml:space="preserve"> – PlayerId, Name, SquadNumber, TeamId, PositionId, IsInjured</w:t>
       </w:r>
@@ -1606,7 +1480,9 @@
           <w:numId w:val="5"/>
         </w:numPr>
         <w:rPr>
-          <w:noProof/>
+          <w:b/>
+          <w:noProof/>
+          <w:color w:val="FF0000"/>
           <w:highlight w:val="yellow"/>
         </w:rPr>
       </w:pPr>
@@ -1614,16 +1490,10 @@
         <w:rPr>
           <w:b/>
           <w:noProof/>
+          <w:color w:val="FF0000"/>
           <w:highlight w:val="yellow"/>
         </w:rPr>
-        <w:t>Position</w:t>
-      </w:r>
-      <w:r>
-        <w:rPr>
-          <w:noProof/>
-          <w:highlight w:val="yellow"/>
-        </w:rPr>
-        <w:t xml:space="preserve"> – PositionId, Name</w:t>
+        <w:t>Position – PositionId, Name</w:t>
       </w:r>
     </w:p>
     <w:p>
@@ -1635,21 +1505,21 @@
         </w:numPr>
         <w:rPr>
           <w:noProof/>
-          <w:highlight w:val="yellow"/>
-        </w:rPr>
-      </w:pPr>
-      <w:r>
-        <w:rPr>
-          <w:b/>
-          <w:noProof/>
-          <w:highlight w:val="yellow"/>
+          <w:highlight w:val="cyan"/>
+        </w:rPr>
+      </w:pPr>
+      <w:r>
+        <w:rPr>
+          <w:b/>
+          <w:noProof/>
+          <w:highlight w:val="cyan"/>
         </w:rPr>
         <w:t>PlayerStatistic</w:t>
       </w:r>
       <w:r>
         <w:rPr>
           <w:noProof/>
-          <w:highlight w:val="yellow"/>
+          <w:highlight w:val="cyan"/>
         </w:rPr>
         <w:t xml:space="preserve"> – GameId, PlayerId, ScoredGoals, Assists, MinutesPlayed</w:t>
       </w:r>
@@ -1662,31 +1532,20 @@
           <w:numId w:val="5"/>
         </w:numPr>
         <w:rPr>
-          <w:noProof/>
-          <w:highlight w:val="yellow"/>
-        </w:rPr>
-      </w:pPr>
-      <w:r>
-        <w:rPr>
-          <w:b/>
-          <w:noProof/>
-          <w:highlight w:val="yellow"/>
-        </w:rPr>
-        <w:t>Game</w:t>
-      </w:r>
-      <w:r>
-        <w:rPr>
-          <w:noProof/>
-          <w:highlight w:val="yellow"/>
-        </w:rPr>
-        <w:t xml:space="preserve"> – GameId, HomeTeamId, AwayTeamId, HomeTeamGoals, AwayTeamGoals, DateTime, </w:t>
-      </w:r>
-      <w:r>
-        <w:rPr>
-          <w:noProof/>
-          <w:highlight w:val="yellow"/>
-        </w:rPr>
-        <w:t>HomeTeamBetRate, AwayTeamBetRate, DrawBetRate, Result)</w:t>
+          <w:b/>
+          <w:noProof/>
+          <w:color w:val="FF0000"/>
+          <w:highlight w:val="green"/>
+        </w:rPr>
+      </w:pPr>
+      <w:r>
+        <w:rPr>
+          <w:b/>
+          <w:noProof/>
+          <w:color w:val="FF0000"/>
+          <w:highlight w:val="green"/>
+        </w:rPr>
+        <w:t>Game – GameId, HomeTeamId, AwayTeamId, HomeTeamGoals, AwayTeamGoals, DateTime, HomeTeamBetRate, AwayTeamBetRate, DrawBetRate, Result)</w:t>
       </w:r>
     </w:p>
     <w:p>
@@ -1697,24 +1556,20 @@
           <w:numId w:val="5"/>
         </w:numPr>
         <w:rPr>
-          <w:noProof/>
-          <w:highlight w:val="yellow"/>
-        </w:rPr>
-      </w:pPr>
-      <w:r>
-        <w:rPr>
-          <w:b/>
-          <w:noProof/>
-          <w:highlight w:val="yellow"/>
-        </w:rPr>
-        <w:t>Bet</w:t>
-      </w:r>
-      <w:r>
-        <w:rPr>
-          <w:noProof/>
-          <w:highlight w:val="yellow"/>
-        </w:rPr>
-        <w:t xml:space="preserve"> – BetId, Amount, Prediction, DateTime, UserId, GameId</w:t>
+          <w:b/>
+          <w:noProof/>
+          <w:color w:val="FF0000"/>
+          <w:highlight w:val="green"/>
+        </w:rPr>
+      </w:pPr>
+      <w:r>
+        <w:rPr>
+          <w:b/>
+          <w:noProof/>
+          <w:color w:val="FF0000"/>
+          <w:highlight w:val="green"/>
+        </w:rPr>
+        <w:t>Bet – BetId, Amount, Prediction, DateTime, UserId, GameId</w:t>
       </w:r>
     </w:p>
     <w:p>
@@ -1725,7 +1580,9 @@
           <w:numId w:val="5"/>
         </w:numPr>
         <w:rPr>
-          <w:noProof/>
+          <w:b/>
+          <w:noProof/>
+          <w:color w:val="FF0000"/>
           <w:highlight w:val="yellow"/>
         </w:rPr>
       </w:pPr>
@@ -1733,16 +1590,10 @@
         <w:rPr>
           <w:b/>
           <w:noProof/>
+          <w:color w:val="FF0000"/>
           <w:highlight w:val="yellow"/>
         </w:rPr>
-        <w:t>User</w:t>
-      </w:r>
-      <w:r>
-        <w:rPr>
-          <w:noProof/>
-          <w:highlight w:val="yellow"/>
-        </w:rPr>
-        <w:t xml:space="preserve"> – UserId, Username, Password, Email, Name, Balance</w:t>
+        <w:t>User – UserId, Username, Password, Email, Name, Balance</w:t>
       </w:r>
     </w:p>
     <w:p>
@@ -1762,18 +1613,21 @@
         </w:numPr>
         <w:rPr>
           <w:noProof/>
-        </w:rPr>
-      </w:pPr>
-      <w:r>
-        <w:rPr>
-          <w:b/>
-          <w:noProof/>
+          <w:highlight w:val="yellow"/>
+        </w:rPr>
+      </w:pPr>
+      <w:r>
+        <w:rPr>
+          <w:b/>
+          <w:noProof/>
+          <w:highlight w:val="yellow"/>
         </w:rPr>
         <w:t>A Team</w:t>
       </w:r>
       <w:r>
         <w:rPr>
           <w:noProof/>
+          <w:highlight w:val="yellow"/>
         </w:rPr>
         <w:t xml:space="preserve"> has one </w:t>
       </w:r>
@@ -1781,12 +1635,14 @@
         <w:rPr>
           <w:b/>
           <w:noProof/>
+          <w:highlight w:val="yellow"/>
         </w:rPr>
         <w:t>PrimaryKitColor</w:t>
       </w:r>
       <w:r>
         <w:rPr>
           <w:noProof/>
+          <w:highlight w:val="yellow"/>
         </w:rPr>
         <w:t xml:space="preserve"> and one </w:t>
       </w:r>
@@ -1794,6 +1650,7 @@
         <w:rPr>
           <w:b/>
           <w:noProof/>
+          <w:highlight w:val="yellow"/>
         </w:rPr>
         <w:t>SecondaryKitColor</w:t>
       </w:r>
@@ -1807,18 +1664,21 @@
         </w:numPr>
         <w:rPr>
           <w:noProof/>
-        </w:rPr>
-      </w:pPr>
-      <w:r>
-        <w:rPr>
-          <w:b/>
-          <w:noProof/>
+          <w:highlight w:val="yellow"/>
+        </w:rPr>
+      </w:pPr>
+      <w:r>
+        <w:rPr>
+          <w:b/>
+          <w:noProof/>
+          <w:highlight w:val="yellow"/>
         </w:rPr>
         <w:t xml:space="preserve">A Color </w:t>
       </w:r>
       <w:r>
         <w:rPr>
           <w:noProof/>
+          <w:highlight w:val="yellow"/>
         </w:rPr>
         <w:t xml:space="preserve">has </w:t>
       </w:r>
@@ -1826,12 +1686,14 @@
         <w:rPr>
           <w:b/>
           <w:noProof/>
+          <w:highlight w:val="yellow"/>
         </w:rPr>
         <w:t xml:space="preserve">many PrimaryKitTeams </w:t>
       </w:r>
       <w:r>
         <w:rPr>
           <w:noProof/>
+          <w:highlight w:val="yellow"/>
         </w:rPr>
         <w:t xml:space="preserve">and </w:t>
       </w:r>
@@ -1839,6 +1701,7 @@
         <w:rPr>
           <w:b/>
           <w:noProof/>
+          <w:highlight w:val="yellow"/>
         </w:rPr>
         <w:t>many SecondaryKitTeams</w:t>
       </w:r>
@@ -1851,29 +1714,19 @@
           <w:numId w:val="7"/>
         </w:numPr>
         <w:rPr>
-          <w:noProof/>
-        </w:rPr>
-      </w:pPr>
-      <w:r>
-        <w:rPr>
-          <w:b/>
-          <w:noProof/>
+          <w:b/>
+          <w:noProof/>
+          <w:color w:val="FF0000"/>
+        </w:rPr>
+      </w:pPr>
+      <w:r>
+        <w:rPr>
+          <w:b/>
+          <w:noProof/>
+          <w:color w:val="FF0000"/>
         </w:rPr>
         <w:lastRenderedPageBreak/>
-        <w:t>A Team</w:t>
-      </w:r>
-      <w:r>
-        <w:rPr>
-          <w:noProof/>
-        </w:rPr>
-        <w:t xml:space="preserve"> residents in one </w:t>
-      </w:r>
-      <w:r>
-        <w:rPr>
-          <w:b/>
-          <w:noProof/>
-        </w:rPr>
-        <w:t>Town</w:t>
+        <w:t>A Team residents in one Town</w:t>
       </w:r>
     </w:p>
     <w:p>
@@ -1884,41 +1737,18 @@
           <w:numId w:val="7"/>
         </w:numPr>
         <w:rPr>
-          <w:noProof/>
-        </w:rPr>
-      </w:pPr>
-      <w:r>
-        <w:rPr>
-          <w:b/>
-          <w:noProof/>
-        </w:rPr>
-        <w:t>A Town</w:t>
-      </w:r>
-      <w:r>
-        <w:rPr>
-          <w:noProof/>
-        </w:rPr>
-        <w:t xml:space="preserve"> can host </w:t>
-      </w:r>
-      <w:r>
-        <w:rPr>
-          <w:b/>
-          <w:noProof/>
-        </w:rPr>
-        <w:t>several</w:t>
-      </w:r>
-      <w:r>
-        <w:rPr>
-          <w:noProof/>
-        </w:rPr>
-        <w:t xml:space="preserve"> </w:t>
-      </w:r>
-      <w:r>
-        <w:rPr>
-          <w:b/>
-          <w:noProof/>
-        </w:rPr>
-        <w:t>Teams</w:t>
+          <w:b/>
+          <w:noProof/>
+          <w:color w:val="FF0000"/>
+        </w:rPr>
+      </w:pPr>
+      <w:r>
+        <w:rPr>
+          <w:b/>
+          <w:noProof/>
+          <w:color w:val="FF0000"/>
+        </w:rPr>
+        <w:t>A Town can host several Teams</w:t>
       </w:r>
     </w:p>
     <w:p>
@@ -1929,106 +1759,18 @@
           <w:numId w:val="7"/>
         </w:numPr>
         <w:rPr>
-          <w:noProof/>
-        </w:rPr>
-      </w:pPr>
-      <w:r>
-        <w:rPr>
-          <w:b/>
-          <w:noProof/>
-        </w:rPr>
-        <w:t xml:space="preserve">A Game </w:t>
-      </w:r>
-      <w:r>
-        <w:rPr>
-          <w:noProof/>
-        </w:rPr>
-        <w:t xml:space="preserve">has one </w:t>
-      </w:r>
-      <w:r>
-        <w:rPr>
-          <w:b/>
-          <w:noProof/>
-        </w:rPr>
-        <w:t xml:space="preserve">HomeTeam </w:t>
-      </w:r>
-      <w:r>
-        <w:rPr>
-          <w:noProof/>
-        </w:rPr>
-        <w:t xml:space="preserve">and one </w:t>
-      </w:r>
-      <w:r>
-        <w:rPr>
-          <w:b/>
-          <w:noProof/>
-        </w:rPr>
-        <w:t xml:space="preserve">AwayTeam </w:t>
-      </w:r>
-      <w:r>
-        <w:rPr>
-          <w:noProof/>
-        </w:rPr>
-        <w:t xml:space="preserve">and a </w:t>
-      </w:r>
-      <w:r>
-        <w:rPr>
-          <w:b/>
-          <w:noProof/>
-        </w:rPr>
-        <w:t xml:space="preserve">Team </w:t>
-      </w:r>
-      <w:r>
-        <w:rPr>
-          <w:noProof/>
-        </w:rPr>
-        <w:t xml:space="preserve">can have </w:t>
-      </w:r>
-      <w:r>
-        <w:rPr>
-          <w:b/>
-          <w:noProof/>
-        </w:rPr>
-        <w:t>many</w:t>
-      </w:r>
-      <w:r>
-        <w:rPr>
-          <w:noProof/>
-        </w:rPr>
-        <w:t xml:space="preserve"> </w:t>
-      </w:r>
-      <w:r>
-        <w:rPr>
-          <w:b/>
-          <w:noProof/>
-        </w:rPr>
-        <w:t xml:space="preserve">HomeGames </w:t>
-      </w:r>
-      <w:r>
-        <w:rPr>
-          <w:noProof/>
-        </w:rPr>
-        <w:t xml:space="preserve">and </w:t>
-      </w:r>
-      <w:r>
-        <w:rPr>
-          <w:b/>
-          <w:noProof/>
-        </w:rPr>
-        <w:t>many</w:t>
-      </w:r>
-      <w:r>
-        <w:rPr>
-          <w:noProof/>
-        </w:rPr>
-        <w:t xml:space="preserve"> </w:t>
-      </w:r>
-      <w:r>
-        <w:rPr>
-          <w:b/>
-          <w:noProof/>
-        </w:rPr>
-        <w:t>AwayGames</w:t>
+          <w:b/>
+          <w:noProof/>
+          <w:color w:val="FF0000"/>
+        </w:rPr>
+      </w:pPr>
+      <w:r>
+        <w:rPr>
+          <w:b/>
+          <w:noProof/>
+          <w:color w:val="FF0000"/>
+        </w:rPr>
+        <w:t>A Game has one HomeTeam and one AwayTeam and a Team can have many HomeGames and many AwayGames</w:t>
       </w:r>
     </w:p>
     <w:p>
@@ -2039,77 +1781,18 @@
           <w:numId w:val="7"/>
         </w:numPr>
         <w:rPr>
-          <w:noProof/>
-          <w:highlight w:val="yellow"/>
-        </w:rPr>
-      </w:pPr>
-      <w:r>
-        <w:rPr>
-          <w:b/>
-          <w:noProof/>
-          <w:highlight w:val="yellow"/>
-        </w:rPr>
-        <w:t>A Town</w:t>
-      </w:r>
-      <w:r>
-        <w:rPr>
-          <w:noProof/>
-          <w:highlight w:val="yellow"/>
-        </w:rPr>
-        <w:t xml:space="preserve"> can be placed in </w:t>
-      </w:r>
-      <w:r>
-        <w:rPr>
-          <w:b/>
-          <w:noProof/>
-          <w:highlight w:val="yellow"/>
-        </w:rPr>
-        <w:t>one</w:t>
-      </w:r>
-      <w:r>
-        <w:rPr>
-          <w:noProof/>
-          <w:highlight w:val="yellow"/>
-        </w:rPr>
-        <w:t xml:space="preserve"> </w:t>
-      </w:r>
-      <w:r>
-        <w:rPr>
-          <w:b/>
-          <w:noProof/>
-          <w:highlight w:val="yellow"/>
-        </w:rPr>
-        <w:t>Country</w:t>
-      </w:r>
-      <w:r>
-        <w:rPr>
-          <w:noProof/>
-          <w:highlight w:val="yellow"/>
-        </w:rPr>
-        <w:t xml:space="preserve"> and a </w:t>
-      </w:r>
-      <w:r>
-        <w:rPr>
-          <w:b/>
-          <w:noProof/>
-          <w:highlight w:val="yellow"/>
-        </w:rPr>
-        <w:t>Country</w:t>
-      </w:r>
-      <w:r>
-        <w:rPr>
-          <w:noProof/>
-          <w:highlight w:val="yellow"/>
-        </w:rPr>
-        <w:t xml:space="preserve"> can have many </w:t>
-      </w:r>
-      <w:r>
-        <w:rPr>
-          <w:b/>
-          <w:noProof/>
-          <w:highlight w:val="yellow"/>
-        </w:rPr>
-        <w:t>Towns</w:t>
+          <w:b/>
+          <w:noProof/>
+          <w:color w:val="FF0000"/>
+        </w:rPr>
+      </w:pPr>
+      <w:r>
+        <w:rPr>
+          <w:b/>
+          <w:noProof/>
+          <w:color w:val="FF0000"/>
+        </w:rPr>
+        <w:t>A Town can be placed in one Country and a Country can have many Towns</w:t>
       </w:r>
     </w:p>
     <w:p>
@@ -2120,80 +1803,18 @@
           <w:numId w:val="7"/>
         </w:numPr>
         <w:rPr>
-          <w:noProof/>
-        </w:rPr>
-      </w:pPr>
-      <w:r>
-        <w:rPr>
-          <w:b/>
-          <w:noProof/>
-        </w:rPr>
-        <w:t>A Player</w:t>
-      </w:r>
-      <w:r>
-        <w:rPr>
-          <w:noProof/>
-        </w:rPr>
-        <w:t xml:space="preserve"> can play for </w:t>
-      </w:r>
-      <w:r>
-        <w:rPr>
-          <w:b/>
-          <w:noProof/>
-        </w:rPr>
-        <w:t>one</w:t>
-      </w:r>
-      <w:r>
-        <w:rPr>
-          <w:noProof/>
-        </w:rPr>
-        <w:t xml:space="preserve"> </w:t>
-      </w:r>
-      <w:r>
-        <w:rPr>
-          <w:b/>
-          <w:noProof/>
-        </w:rPr>
-        <w:t>Team</w:t>
-      </w:r>
-      <w:r>
-        <w:rPr>
-          <w:noProof/>
-        </w:rPr>
-        <w:t xml:space="preserve"> and </w:t>
-      </w:r>
-      <w:r>
-        <w:rPr>
-          <w:b/>
-          <w:noProof/>
-        </w:rPr>
-        <w:t>one</w:t>
-      </w:r>
-      <w:r>
-        <w:rPr>
-          <w:noProof/>
-        </w:rPr>
-        <w:t xml:space="preserve"> </w:t>
-      </w:r>
-      <w:r>
-        <w:rPr>
-          <w:b/>
-          <w:noProof/>
-        </w:rPr>
-        <w:t>Team</w:t>
-      </w:r>
-      <w:r>
-        <w:rPr>
-          <w:noProof/>
-        </w:rPr>
-        <w:t xml:space="preserve"> can have many </w:t>
-      </w:r>
-      <w:r>
-        <w:rPr>
-          <w:b/>
-          <w:noProof/>
-        </w:rPr>
-        <w:t>Players</w:t>
+          <w:b/>
+          <w:noProof/>
+          <w:color w:val="FF0000"/>
+        </w:rPr>
+      </w:pPr>
+      <w:r>
+        <w:rPr>
+          <w:b/>
+          <w:noProof/>
+          <w:color w:val="FF0000"/>
+        </w:rPr>
+        <w:t>A Player can play for one Team and one Team can have many Players</w:t>
       </w:r>
     </w:p>
     <w:p>
@@ -2204,67 +1825,16 @@
           <w:numId w:val="7"/>
         </w:numPr>
         <w:rPr>
-          <w:noProof/>
-        </w:rPr>
-      </w:pPr>
-      <w:r>
-        <w:rPr>
-          <w:b/>
-          <w:noProof/>
-        </w:rPr>
-        <w:t>A Player</w:t>
-      </w:r>
-      <w:r>
-        <w:rPr>
-          <w:noProof/>
-        </w:rPr>
-        <w:t xml:space="preserve"> can play at one </w:t>
-      </w:r>
-      <w:r>
-        <w:rPr>
-          <w:b/>
-          <w:noProof/>
-        </w:rPr>
-        <w:t>Position</w:t>
-      </w:r>
-      <w:r>
-        <w:rPr>
-          <w:noProof/>
-        </w:rPr>
-        <w:t xml:space="preserve"> and one </w:t>
-      </w:r>
-      <w:r>
-        <w:rPr>
-          <w:b/>
-          <w:noProof/>
-        </w:rPr>
-        <w:t>Position</w:t>
-      </w:r>
-      <w:r>
-        <w:rPr>
-          <w:noProof/>
-        </w:rPr>
-        <w:t xml:space="preserve"> can be played by </w:t>
-      </w:r>
-      <w:r>
-        <w:rPr>
-          <w:b/>
-          <w:noProof/>
-        </w:rPr>
-        <w:t>many</w:t>
-      </w:r>
-      <w:r>
-        <w:rPr>
-          <w:noProof/>
-        </w:rPr>
-        <w:t xml:space="preserve"> </w:t>
-      </w:r>
-      <w:r>
-        <w:rPr>
-          <w:b/>
-          <w:noProof/>
-        </w:rPr>
-        <w:t>Players</w:t>
+          <w:b/>
+          <w:noProof/>
+        </w:rPr>
+      </w:pPr>
+      <w:r>
+        <w:rPr>
+          <w:b/>
+          <w:noProof/>
+        </w:rPr>
+        <w:t>A Player can play at one Position and one Position can be played by many Players</w:t>
       </w:r>
     </w:p>
     <w:p>
@@ -2276,18 +1846,21 @@
         </w:numPr>
         <w:rPr>
           <w:noProof/>
-        </w:rPr>
-      </w:pPr>
-      <w:r>
-        <w:rPr>
-          <w:b/>
-          <w:noProof/>
+          <w:highlight w:val="lightGray"/>
+        </w:rPr>
+      </w:pPr>
+      <w:r>
+        <w:rPr>
+          <w:b/>
+          <w:noProof/>
+          <w:highlight w:val="lightGray"/>
         </w:rPr>
         <w:t>One</w:t>
       </w:r>
       <w:r>
         <w:rPr>
           <w:noProof/>
+          <w:highlight w:val="lightGray"/>
         </w:rPr>
         <w:t xml:space="preserve"> </w:t>
       </w:r>
@@ -2295,12 +1868,14 @@
         <w:rPr>
           <w:b/>
           <w:noProof/>
+          <w:highlight w:val="lightGray"/>
         </w:rPr>
         <w:t>Player</w:t>
       </w:r>
       <w:r>
         <w:rPr>
           <w:noProof/>
+          <w:highlight w:val="lightGray"/>
         </w:rPr>
         <w:t xml:space="preserve"> can play in </w:t>
       </w:r>
@@ -2308,12 +1883,14 @@
         <w:rPr>
           <w:b/>
           <w:noProof/>
+          <w:highlight w:val="lightGray"/>
         </w:rPr>
         <w:t>many</w:t>
       </w:r>
       <w:r>
         <w:rPr>
           <w:noProof/>
+          <w:highlight w:val="lightGray"/>
         </w:rPr>
         <w:t xml:space="preserve"> </w:t>
       </w:r>
@@ -2321,12 +1898,14 @@
         <w:rPr>
           <w:b/>
           <w:noProof/>
+          <w:highlight w:val="lightGray"/>
         </w:rPr>
         <w:t>Games</w:t>
       </w:r>
       <w:r>
         <w:rPr>
           <w:noProof/>
+          <w:highlight w:val="lightGray"/>
         </w:rPr>
         <w:t xml:space="preserve"> and in each </w:t>
       </w:r>
@@ -2334,12 +1913,14 @@
         <w:rPr>
           <w:b/>
           <w:noProof/>
+          <w:highlight w:val="lightGray"/>
         </w:rPr>
         <w:t>Game</w:t>
       </w:r>
       <w:r>
         <w:rPr>
           <w:noProof/>
+          <w:highlight w:val="lightGray"/>
         </w:rPr>
         <w:t xml:space="preserve">, </w:t>
       </w:r>
@@ -2347,12 +1928,14 @@
         <w:rPr>
           <w:b/>
           <w:noProof/>
+          <w:highlight w:val="lightGray"/>
         </w:rPr>
         <w:t>many</w:t>
       </w:r>
       <w:r>
         <w:rPr>
           <w:noProof/>
+          <w:highlight w:val="lightGray"/>
         </w:rPr>
         <w:t xml:space="preserve"> </w:t>
       </w:r>
@@ -2360,26 +1943,16 @@
         <w:rPr>
           <w:b/>
           <w:noProof/>
+          <w:highlight w:val="lightGray"/>
         </w:rPr>
         <w:t>Players</w:t>
       </w:r>
       <w:r>
         <w:rPr>
           <w:noProof/>
-        </w:rPr>
-        <w:t xml:space="preserve"> take part (</w:t>
-      </w:r>
-      <w:r>
-        <w:rPr>
-          <w:noProof/>
-        </w:rPr>
-        <w:t>both collections must be named PlayerStatistics</w:t>
-      </w:r>
-      <w:r>
-        <w:rPr>
-          <w:noProof/>
-        </w:rPr>
-        <w:t>)</w:t>
+          <w:highlight w:val="lightGray"/>
+        </w:rPr>
+        <w:t xml:space="preserve"> take part (both collections must be named PlayerStatistics)</w:t>
       </w:r>
     </w:p>
     <w:p>
@@ -2390,106 +1963,18 @@
           <w:numId w:val="7"/>
         </w:numPr>
         <w:rPr>
-          <w:noProof/>
-        </w:rPr>
-      </w:pPr>
-      <w:r>
-        <w:rPr>
-          <w:b/>
-          <w:noProof/>
-        </w:rPr>
-        <w:t>Many</w:t>
-      </w:r>
-      <w:r>
-        <w:rPr>
-          <w:noProof/>
-        </w:rPr>
-        <w:t xml:space="preserve"> </w:t>
-      </w:r>
-      <w:r>
-        <w:rPr>
-          <w:b/>
-          <w:noProof/>
-        </w:rPr>
-        <w:t>Bets</w:t>
-      </w:r>
-      <w:r>
-        <w:rPr>
-          <w:noProof/>
-        </w:rPr>
-        <w:t xml:space="preserve"> can be placed on </w:t>
-      </w:r>
-      <w:r>
-        <w:rPr>
-          <w:b/>
-          <w:noProof/>
-        </w:rPr>
-        <w:t>one</w:t>
-      </w:r>
-      <w:r>
-        <w:rPr>
-          <w:noProof/>
-        </w:rPr>
-        <w:t xml:space="preserve"> </w:t>
-      </w:r>
-      <w:r>
-        <w:rPr>
-          <w:b/>
-          <w:noProof/>
-        </w:rPr>
-        <w:t>Game</w:t>
-      </w:r>
-      <w:r>
-        <w:rPr>
-          <w:noProof/>
-        </w:rPr>
-        <w:t xml:space="preserve">, but </w:t>
-      </w:r>
-      <w:r>
-        <w:rPr>
-          <w:b/>
-          <w:noProof/>
-        </w:rPr>
-        <w:t>a</w:t>
-      </w:r>
-      <w:r>
-        <w:rPr>
-          <w:noProof/>
-        </w:rPr>
-        <w:t xml:space="preserve"> </w:t>
-      </w:r>
-      <w:r>
-        <w:rPr>
-          <w:b/>
-          <w:noProof/>
-        </w:rPr>
-        <w:t>Bet</w:t>
-      </w:r>
-      <w:r>
-        <w:rPr>
-          <w:noProof/>
-        </w:rPr>
-        <w:t xml:space="preserve"> can be only on </w:t>
-      </w:r>
-      <w:r>
-        <w:rPr>
-          <w:b/>
-          <w:noProof/>
-        </w:rPr>
-        <w:t>one</w:t>
-      </w:r>
-      <w:r>
-        <w:rPr>
-          <w:noProof/>
-        </w:rPr>
-        <w:t xml:space="preserve"> </w:t>
-      </w:r>
-      <w:r>
-        <w:rPr>
-          <w:b/>
-          <w:noProof/>
-        </w:rPr>
-        <w:t>Game</w:t>
+          <w:b/>
+          <w:noProof/>
+          <w:color w:val="FF0000"/>
+        </w:rPr>
+      </w:pPr>
+      <w:r>
+        <w:rPr>
+          <w:b/>
+          <w:noProof/>
+          <w:color w:val="FF0000"/>
+        </w:rPr>
+        <w:t>Many Bets can be placed on one Game, but a Bet can be only on one Game</w:t>
       </w:r>
     </w:p>
     <w:p>
@@ -2533,67 +2018,18 @@
           <w:numId w:val="7"/>
         </w:numPr>
         <w:rPr>
-          <w:noProof/>
-        </w:rPr>
-      </w:pPr>
-      <w:r>
-        <w:rPr>
-          <w:b/>
-          <w:noProof/>
-        </w:rPr>
-        <w:t>A Bet</w:t>
-      </w:r>
-      <w:r>
-        <w:rPr>
-          <w:noProof/>
-        </w:rPr>
-        <w:t xml:space="preserve"> can be placed by only </w:t>
-      </w:r>
-      <w:r>
-        <w:rPr>
-          <w:b/>
-          <w:noProof/>
-        </w:rPr>
-        <w:t>one</w:t>
-      </w:r>
-      <w:r>
-        <w:rPr>
-          <w:noProof/>
-        </w:rPr>
-        <w:t xml:space="preserve"> </w:t>
-      </w:r>
-      <w:r>
-        <w:rPr>
-          <w:b/>
-          <w:noProof/>
-        </w:rPr>
-        <w:t>User</w:t>
-      </w:r>
-      <w:r>
-        <w:rPr>
-          <w:noProof/>
-        </w:rPr>
-        <w:t xml:space="preserve"> and one </w:t>
-      </w:r>
-      <w:r>
-        <w:rPr>
-          <w:b/>
-          <w:noProof/>
-        </w:rPr>
-        <w:t>User</w:t>
-      </w:r>
-      <w:r>
-        <w:rPr>
-          <w:noProof/>
-        </w:rPr>
-        <w:t xml:space="preserve"> can place many </w:t>
-      </w:r>
-      <w:r>
-        <w:rPr>
-          <w:b/>
-          <w:noProof/>
-        </w:rPr>
-        <w:t>Bets</w:t>
+          <w:b/>
+          <w:noProof/>
+          <w:color w:val="FF0000"/>
+        </w:rPr>
+      </w:pPr>
+      <w:r>
+        <w:rPr>
+          <w:b/>
+          <w:noProof/>
+          <w:color w:val="FF0000"/>
+        </w:rPr>
+        <w:t>A Bet can be placed by only one User and one User can place many Bets</w:t>
       </w:r>
     </w:p>
     <w:p>
@@ -2712,7 +2148,7 @@
                   <a:blip r:embed="rId1" cstate="print">
                     <a:extLst>
                       <a:ext uri="{28A0092B-C50C-407E-A947-70E740481C1C}">
-                        <a14:useLocalDpi xmlns="" xmlns:wpc="http://schemas.microsoft.com/office/word/2010/wordprocessingCanvas" xmlns:cx="http://schemas.microsoft.com/office/drawing/2014/chartex" xmlns:cx1="http://schemas.microsoft.com/office/drawing/2015/9/8/chartex" xmlns:mc="http://schemas.openxmlformats.org/markup-compatibility/2006" xmlns:o="urn:schemas-microsoft-com:office:office" xmlns:v="urn:schemas-microsoft-com:vml" xmlns:wp14="http://schemas.microsoft.com/office/word/2010/wordprocessingDrawing" xmlns:w10="urn:schemas-microsoft-com:office:word" xmlns:w="http://schemas.openxmlformats.org/wordprocessingml/2006/main" xmlns:w14="http://schemas.microsoft.com/office/word/2010/wordml" xmlns:w15="http://schemas.microsoft.com/office/word/2012/wordml" xmlns:w16se="http://schemas.microsoft.com/office/word/2015/wordml/symex" xmlns:wpg="http://schemas.microsoft.com/office/word/2010/wordprocessingGroup" xmlns:wpi="http://schemas.microsoft.com/office/word/2010/wordprocessingInk" xmlns:wps="http://schemas.microsoft.com/office/word/2010/wordprocessingShape" xmlns:a14="http://schemas.microsoft.com/office/drawing/2010/main" val="0"/>
+                        <a14:useLocalDpi xmlns:a14="http://schemas.microsoft.com/office/drawing/2010/main" xmlns:wps="http://schemas.microsoft.com/office/word/2010/wordprocessingShape" xmlns:wpi="http://schemas.microsoft.com/office/word/2010/wordprocessingInk" xmlns:wpg="http://schemas.microsoft.com/office/word/2010/wordprocessingGroup" xmlns:w16se="http://schemas.microsoft.com/office/word/2015/wordml/symex" xmlns:w15="http://schemas.microsoft.com/office/word/2012/wordml" xmlns:w14="http://schemas.microsoft.com/office/word/2010/wordml" xmlns:w="http://schemas.openxmlformats.org/wordprocessingml/2006/main" xmlns:w10="urn:schemas-microsoft-com:office:word" xmlns:wp14="http://schemas.microsoft.com/office/word/2010/wordprocessingDrawing" xmlns:v="urn:schemas-microsoft-com:vml" xmlns:o="urn:schemas-microsoft-com:office:office" xmlns:mc="http://schemas.openxmlformats.org/markup-compatibility/2006" xmlns:cx1="http://schemas.microsoft.com/office/drawing/2015/9/8/chartex" xmlns:cx="http://schemas.microsoft.com/office/drawing/2014/chartex" xmlns:wpc="http://schemas.microsoft.com/office/word/2010/wordprocessingCanvas" xmlns="" val="0"/>
                       </a:ext>
                     </a:extLst>
                   </a:blip>
@@ -2842,7 +2278,7 @@
                               <a:blip r:embed="rId4" cstate="print">
                                 <a:extLst>
                                   <a:ext uri="{28A0092B-C50C-407E-A947-70E740481C1C}">
-                                    <a14:useLocalDpi xmlns="" xmlns:wpc="http://schemas.microsoft.com/office/word/2010/wordprocessingCanvas" xmlns:cx="http://schemas.microsoft.com/office/drawing/2014/chartex" xmlns:cx1="http://schemas.microsoft.com/office/drawing/2015/9/8/chartex" xmlns:mc="http://schemas.openxmlformats.org/markup-compatibility/2006" xmlns:o="urn:schemas-microsoft-com:office:office" xmlns:v="urn:schemas-microsoft-com:vml" xmlns:wp14="http://schemas.microsoft.com/office/word/2010/wordprocessingDrawing" xmlns:w10="urn:schemas-microsoft-com:office:word" xmlns:w="http://schemas.openxmlformats.org/wordprocessingml/2006/main" xmlns:w14="http://schemas.microsoft.com/office/word/2010/wordml" xmlns:w15="http://schemas.microsoft.com/office/word/2012/wordml" xmlns:w16se="http://schemas.microsoft.com/office/word/2015/wordml/symex" xmlns:wpg="http://schemas.microsoft.com/office/word/2010/wordprocessingGroup" xmlns:wpi="http://schemas.microsoft.com/office/word/2010/wordprocessingInk" xmlns:wps="http://schemas.microsoft.com/office/word/2010/wordprocessingShape" xmlns:a14="http://schemas.microsoft.com/office/drawing/2010/main" val="0"/>
+                                    <a14:useLocalDpi xmlns:a14="http://schemas.microsoft.com/office/drawing/2010/main" xmlns:wps="http://schemas.microsoft.com/office/word/2010/wordprocessingShape" xmlns:wpi="http://schemas.microsoft.com/office/word/2010/wordprocessingInk" xmlns:wpg="http://schemas.microsoft.com/office/word/2010/wordprocessingGroup" xmlns:w16se="http://schemas.microsoft.com/office/word/2015/wordml/symex" xmlns:w15="http://schemas.microsoft.com/office/word/2012/wordml" xmlns:w14="http://schemas.microsoft.com/office/word/2010/wordml" xmlns:w="http://schemas.openxmlformats.org/wordprocessingml/2006/main" xmlns:w10="urn:schemas-microsoft-com:office:word" xmlns:wp14="http://schemas.microsoft.com/office/word/2010/wordprocessingDrawing" xmlns:v="urn:schemas-microsoft-com:vml" xmlns:o="urn:schemas-microsoft-com:office:office" xmlns:mc="http://schemas.openxmlformats.org/markup-compatibility/2006" xmlns:cx1="http://schemas.microsoft.com/office/drawing/2015/9/8/chartex" xmlns:cx="http://schemas.microsoft.com/office/drawing/2014/chartex" xmlns:wpc="http://schemas.microsoft.com/office/word/2010/wordprocessingCanvas" xmlns="" val="0"/>
                                   </a:ext>
                                 </a:extLst>
                               </a:blip>
@@ -2906,7 +2342,7 @@
                               <a:blip r:embed="rId5" cstate="print">
                                 <a:extLst>
                                   <a:ext uri="{28A0092B-C50C-407E-A947-70E740481C1C}">
-                                    <a14:useLocalDpi xmlns="" xmlns:wpc="http://schemas.microsoft.com/office/word/2010/wordprocessingCanvas" xmlns:cx="http://schemas.microsoft.com/office/drawing/2014/chartex" xmlns:cx1="http://schemas.microsoft.com/office/drawing/2015/9/8/chartex" xmlns:mc="http://schemas.openxmlformats.org/markup-compatibility/2006" xmlns:o="urn:schemas-microsoft-com:office:office" xmlns:v="urn:schemas-microsoft-com:vml" xmlns:wp14="http://schemas.microsoft.com/office/word/2010/wordprocessingDrawing" xmlns:w10="urn:schemas-microsoft-com:office:word" xmlns:w="http://schemas.openxmlformats.org/wordprocessingml/2006/main" xmlns:w14="http://schemas.microsoft.com/office/word/2010/wordml" xmlns:w15="http://schemas.microsoft.com/office/word/2012/wordml" xmlns:w16se="http://schemas.microsoft.com/office/word/2015/wordml/symex" xmlns:wpg="http://schemas.microsoft.com/office/word/2010/wordprocessingGroup" xmlns:wpi="http://schemas.microsoft.com/office/word/2010/wordprocessingInk" xmlns:wps="http://schemas.microsoft.com/office/word/2010/wordprocessingShape" xmlns:a14="http://schemas.microsoft.com/office/drawing/2010/main" val="0"/>
+                                    <a14:useLocalDpi xmlns:a14="http://schemas.microsoft.com/office/drawing/2010/main" xmlns:wps="http://schemas.microsoft.com/office/word/2010/wordprocessingShape" xmlns:wpi="http://schemas.microsoft.com/office/word/2010/wordprocessingInk" xmlns:wpg="http://schemas.microsoft.com/office/word/2010/wordprocessingGroup" xmlns:w16se="http://schemas.microsoft.com/office/word/2015/wordml/symex" xmlns:w15="http://schemas.microsoft.com/office/word/2012/wordml" xmlns:w14="http://schemas.microsoft.com/office/word/2010/wordml" xmlns:w="http://schemas.openxmlformats.org/wordprocessingml/2006/main" xmlns:w10="urn:schemas-microsoft-com:office:word" xmlns:wp14="http://schemas.microsoft.com/office/word/2010/wordprocessingDrawing" xmlns:v="urn:schemas-microsoft-com:vml" xmlns:o="urn:schemas-microsoft-com:office:office" xmlns:mc="http://schemas.openxmlformats.org/markup-compatibility/2006" xmlns:cx1="http://schemas.microsoft.com/office/drawing/2015/9/8/chartex" xmlns:cx="http://schemas.microsoft.com/office/drawing/2014/chartex" xmlns:wpc="http://schemas.microsoft.com/office/word/2010/wordprocessingCanvas" xmlns="" val="0"/>
                                   </a:ext>
                                 </a:extLst>
                               </a:blip>
@@ -2961,7 +2397,7 @@
                               <a:blip r:embed="rId6" cstate="print">
                                 <a:extLst>
                                   <a:ext uri="{28A0092B-C50C-407E-A947-70E740481C1C}">
-                                    <a14:useLocalDpi xmlns="" xmlns:wpc="http://schemas.microsoft.com/office/word/2010/wordprocessingCanvas" xmlns:cx="http://schemas.microsoft.com/office/drawing/2014/chartex" xmlns:cx1="http://schemas.microsoft.com/office/drawing/2015/9/8/chartex" xmlns:mc="http://schemas.openxmlformats.org/markup-compatibility/2006" xmlns:o="urn:schemas-microsoft-com:office:office" xmlns:v="urn:schemas-microsoft-com:vml" xmlns:wp14="http://schemas.microsoft.com/office/word/2010/wordprocessingDrawing" xmlns:w10="urn:schemas-microsoft-com:office:word" xmlns:w="http://schemas.openxmlformats.org/wordprocessingml/2006/main" xmlns:w14="http://schemas.microsoft.com/office/word/2010/wordml" xmlns:w15="http://schemas.microsoft.com/office/word/2012/wordml" xmlns:w16se="http://schemas.microsoft.com/office/word/2015/wordml/symex" xmlns:wpg="http://schemas.microsoft.com/office/word/2010/wordprocessingGroup" xmlns:wpi="http://schemas.microsoft.com/office/word/2010/wordprocessingInk" xmlns:wps="http://schemas.microsoft.com/office/word/2010/wordprocessingShape" xmlns:a14="http://schemas.microsoft.com/office/drawing/2010/main" val="0"/>
+                                    <a14:useLocalDpi xmlns:a14="http://schemas.microsoft.com/office/drawing/2010/main" xmlns:wps="http://schemas.microsoft.com/office/word/2010/wordprocessingShape" xmlns:wpi="http://schemas.microsoft.com/office/word/2010/wordprocessingInk" xmlns:wpg="http://schemas.microsoft.com/office/word/2010/wordprocessingGroup" xmlns:w16se="http://schemas.microsoft.com/office/word/2015/wordml/symex" xmlns:w15="http://schemas.microsoft.com/office/word/2012/wordml" xmlns:w14="http://schemas.microsoft.com/office/word/2010/wordml" xmlns:w="http://schemas.openxmlformats.org/wordprocessingml/2006/main" xmlns:w10="urn:schemas-microsoft-com:office:word" xmlns:wp14="http://schemas.microsoft.com/office/word/2010/wordprocessingDrawing" xmlns:v="urn:schemas-microsoft-com:vml" xmlns:o="urn:schemas-microsoft-com:office:office" xmlns:mc="http://schemas.openxmlformats.org/markup-compatibility/2006" xmlns:cx1="http://schemas.microsoft.com/office/drawing/2015/9/8/chartex" xmlns:cx="http://schemas.microsoft.com/office/drawing/2014/chartex" xmlns:wpc="http://schemas.microsoft.com/office/word/2010/wordprocessingCanvas" xmlns="" val="0"/>
                                   </a:ext>
                                 </a:extLst>
                               </a:blip>
@@ -3015,7 +2451,7 @@
                               <a:blip r:embed="rId7" cstate="print">
                                 <a:extLst>
                                   <a:ext uri="{28A0092B-C50C-407E-A947-70E740481C1C}">
-                                    <a14:useLocalDpi xmlns="" xmlns:wpc="http://schemas.microsoft.com/office/word/2010/wordprocessingCanvas" xmlns:cx="http://schemas.microsoft.com/office/drawing/2014/chartex" xmlns:cx1="http://schemas.microsoft.com/office/drawing/2015/9/8/chartex" xmlns:mc="http://schemas.openxmlformats.org/markup-compatibility/2006" xmlns:o="urn:schemas-microsoft-com:office:office" xmlns:v="urn:schemas-microsoft-com:vml" xmlns:wp14="http://schemas.microsoft.com/office/word/2010/wordprocessingDrawing" xmlns:w10="urn:schemas-microsoft-com:office:word" xmlns:w="http://schemas.openxmlformats.org/wordprocessingml/2006/main" xmlns:w14="http://schemas.microsoft.com/office/word/2010/wordml" xmlns:w15="http://schemas.microsoft.com/office/word/2012/wordml" xmlns:w16se="http://schemas.microsoft.com/office/word/2015/wordml/symex" xmlns:wpg="http://schemas.microsoft.com/office/word/2010/wordprocessingGroup" xmlns:wpi="http://schemas.microsoft.com/office/word/2010/wordprocessingInk" xmlns:wps="http://schemas.microsoft.com/office/word/2010/wordprocessingShape" xmlns:a14="http://schemas.microsoft.com/office/drawing/2010/main" val="0"/>
+                                    <a14:useLocalDpi xmlns:a14="http://schemas.microsoft.com/office/drawing/2010/main" xmlns:wps="http://schemas.microsoft.com/office/word/2010/wordprocessingShape" xmlns:wpi="http://schemas.microsoft.com/office/word/2010/wordprocessingInk" xmlns:wpg="http://schemas.microsoft.com/office/word/2010/wordprocessingGroup" xmlns:w16se="http://schemas.microsoft.com/office/word/2015/wordml/symex" xmlns:w15="http://schemas.microsoft.com/office/word/2012/wordml" xmlns:w14="http://schemas.microsoft.com/office/word/2010/wordml" xmlns:w="http://schemas.openxmlformats.org/wordprocessingml/2006/main" xmlns:w10="urn:schemas-microsoft-com:office:word" xmlns:wp14="http://schemas.microsoft.com/office/word/2010/wordprocessingDrawing" xmlns:v="urn:schemas-microsoft-com:vml" xmlns:o="urn:schemas-microsoft-com:office:office" xmlns:mc="http://schemas.openxmlformats.org/markup-compatibility/2006" xmlns:cx1="http://schemas.microsoft.com/office/drawing/2015/9/8/chartex" xmlns:cx="http://schemas.microsoft.com/office/drawing/2014/chartex" xmlns:wpc="http://schemas.microsoft.com/office/word/2010/wordprocessingCanvas" xmlns="" val="0"/>
                                   </a:ext>
                                 </a:extLst>
                               </a:blip>
@@ -3069,7 +2505,7 @@
                               <a:blip r:embed="rId8" cstate="print">
                                 <a:extLst>
                                   <a:ext uri="{28A0092B-C50C-407E-A947-70E740481C1C}">
-                                    <a14:useLocalDpi xmlns="" xmlns:wpc="http://schemas.microsoft.com/office/word/2010/wordprocessingCanvas" xmlns:cx="http://schemas.microsoft.com/office/drawing/2014/chartex" xmlns:cx1="http://schemas.microsoft.com/office/drawing/2015/9/8/chartex" xmlns:mc="http://schemas.openxmlformats.org/markup-compatibility/2006" xmlns:o="urn:schemas-microsoft-com:office:office" xmlns:v="urn:schemas-microsoft-com:vml" xmlns:wp14="http://schemas.microsoft.com/office/word/2010/wordprocessingDrawing" xmlns:w10="urn:schemas-microsoft-com:office:word" xmlns:w="http://schemas.openxmlformats.org/wordprocessingml/2006/main" xmlns:w14="http://schemas.microsoft.com/office/word/2010/wordml" xmlns:w15="http://schemas.microsoft.com/office/word/2012/wordml" xmlns:w16se="http://schemas.microsoft.com/office/word/2015/wordml/symex" xmlns:wpg="http://schemas.microsoft.com/office/word/2010/wordprocessingGroup" xmlns:wpi="http://schemas.microsoft.com/office/word/2010/wordprocessingInk" xmlns:wps="http://schemas.microsoft.com/office/word/2010/wordprocessingShape" xmlns:a14="http://schemas.microsoft.com/office/drawing/2010/main" val="0"/>
+                                    <a14:useLocalDpi xmlns:a14="http://schemas.microsoft.com/office/drawing/2010/main" xmlns:wps="http://schemas.microsoft.com/office/word/2010/wordprocessingShape" xmlns:wpi="http://schemas.microsoft.com/office/word/2010/wordprocessingInk" xmlns:wpg="http://schemas.microsoft.com/office/word/2010/wordprocessingGroup" xmlns:w16se="http://schemas.microsoft.com/office/word/2015/wordml/symex" xmlns:w15="http://schemas.microsoft.com/office/word/2012/wordml" xmlns:w14="http://schemas.microsoft.com/office/word/2010/wordml" xmlns:w="http://schemas.openxmlformats.org/wordprocessingml/2006/main" xmlns:w10="urn:schemas-microsoft-com:office:word" xmlns:wp14="http://schemas.microsoft.com/office/word/2010/wordprocessingDrawing" xmlns:v="urn:schemas-microsoft-com:vml" xmlns:o="urn:schemas-microsoft-com:office:office" xmlns:mc="http://schemas.openxmlformats.org/markup-compatibility/2006" xmlns:cx1="http://schemas.microsoft.com/office/drawing/2015/9/8/chartex" xmlns:cx="http://schemas.microsoft.com/office/drawing/2014/chartex" xmlns:wpc="http://schemas.microsoft.com/office/word/2010/wordprocessingCanvas" xmlns="" val="0"/>
                                   </a:ext>
                                 </a:extLst>
                               </a:blip>
@@ -3125,7 +2561,7 @@
                               <a:blip r:embed="rId9" cstate="print">
                                 <a:extLst>
                                   <a:ext uri="{28A0092B-C50C-407E-A947-70E740481C1C}">
-                                    <a14:useLocalDpi xmlns="" xmlns:wpc="http://schemas.microsoft.com/office/word/2010/wordprocessingCanvas" xmlns:cx="http://schemas.microsoft.com/office/drawing/2014/chartex" xmlns:cx1="http://schemas.microsoft.com/office/drawing/2015/9/8/chartex" xmlns:mc="http://schemas.openxmlformats.org/markup-compatibility/2006" xmlns:o="urn:schemas-microsoft-com:office:office" xmlns:v="urn:schemas-microsoft-com:vml" xmlns:wp14="http://schemas.microsoft.com/office/word/2010/wordprocessingDrawing" xmlns:w10="urn:schemas-microsoft-com:office:word" xmlns:w="http://schemas.openxmlformats.org/wordprocessingml/2006/main" xmlns:w14="http://schemas.microsoft.com/office/word/2010/wordml" xmlns:w15="http://schemas.microsoft.com/office/word/2012/wordml" xmlns:w16se="http://schemas.microsoft.com/office/word/2015/wordml/symex" xmlns:wpg="http://schemas.microsoft.com/office/word/2010/wordprocessingGroup" xmlns:wpi="http://schemas.microsoft.com/office/word/2010/wordprocessingInk" xmlns:wps="http://schemas.microsoft.com/office/word/2010/wordprocessingShape" xmlns:a14="http://schemas.microsoft.com/office/drawing/2010/main" val="0"/>
+                                    <a14:useLocalDpi xmlns:a14="http://schemas.microsoft.com/office/drawing/2010/main" xmlns:wps="http://schemas.microsoft.com/office/word/2010/wordprocessingShape" xmlns:wpi="http://schemas.microsoft.com/office/word/2010/wordprocessingInk" xmlns:wpg="http://schemas.microsoft.com/office/word/2010/wordprocessingGroup" xmlns:w16se="http://schemas.microsoft.com/office/word/2015/wordml/symex" xmlns:w15="http://schemas.microsoft.com/office/word/2012/wordml" xmlns:w14="http://schemas.microsoft.com/office/word/2010/wordml" xmlns:w="http://schemas.openxmlformats.org/wordprocessingml/2006/main" xmlns:w10="urn:schemas-microsoft-com:office:word" xmlns:wp14="http://schemas.microsoft.com/office/word/2010/wordprocessingDrawing" xmlns:v="urn:schemas-microsoft-com:vml" xmlns:o="urn:schemas-microsoft-com:office:office" xmlns:mc="http://schemas.openxmlformats.org/markup-compatibility/2006" xmlns:cx1="http://schemas.microsoft.com/office/drawing/2015/9/8/chartex" xmlns:cx="http://schemas.microsoft.com/office/drawing/2014/chartex" xmlns:wpc="http://schemas.microsoft.com/office/word/2010/wordprocessingCanvas" xmlns="" val="0"/>
                                   </a:ext>
                                 </a:extLst>
                               </a:blip>
@@ -3181,7 +2617,7 @@
                               <a:blip r:embed="rId10" cstate="print">
                                 <a:extLst>
                                   <a:ext uri="{28A0092B-C50C-407E-A947-70E740481C1C}">
-                                    <a14:useLocalDpi xmlns="" xmlns:wpc="http://schemas.microsoft.com/office/word/2010/wordprocessingCanvas" xmlns:cx="http://schemas.microsoft.com/office/drawing/2014/chartex" xmlns:cx1="http://schemas.microsoft.com/office/drawing/2015/9/8/chartex" xmlns:mc="http://schemas.openxmlformats.org/markup-compatibility/2006" xmlns:o="urn:schemas-microsoft-com:office:office" xmlns:v="urn:schemas-microsoft-com:vml" xmlns:wp14="http://schemas.microsoft.com/office/word/2010/wordprocessingDrawing" xmlns:w10="urn:schemas-microsoft-com:office:word" xmlns:w="http://schemas.openxmlformats.org/wordprocessingml/2006/main" xmlns:w14="http://schemas.microsoft.com/office/word/2010/wordml" xmlns:w15="http://schemas.microsoft.com/office/word/2012/wordml" xmlns:w16se="http://schemas.microsoft.com/office/word/2015/wordml/symex" xmlns:wpg="http://schemas.microsoft.com/office/word/2010/wordprocessingGroup" xmlns:wpi="http://schemas.microsoft.com/office/word/2010/wordprocessingInk" xmlns:wps="http://schemas.microsoft.com/office/word/2010/wordprocessingShape" xmlns:a14="http://schemas.microsoft.com/office/drawing/2010/main" val="0"/>
+                                    <a14:useLocalDpi xmlns:a14="http://schemas.microsoft.com/office/drawing/2010/main" xmlns:wps="http://schemas.microsoft.com/office/word/2010/wordprocessingShape" xmlns:wpi="http://schemas.microsoft.com/office/word/2010/wordprocessingInk" xmlns:wpg="http://schemas.microsoft.com/office/word/2010/wordprocessingGroup" xmlns:w16se="http://schemas.microsoft.com/office/word/2015/wordml/symex" xmlns:w15="http://schemas.microsoft.com/office/word/2012/wordml" xmlns:w14="http://schemas.microsoft.com/office/word/2010/wordml" xmlns:w="http://schemas.openxmlformats.org/wordprocessingml/2006/main" xmlns:w10="urn:schemas-microsoft-com:office:word" xmlns:wp14="http://schemas.microsoft.com/office/word/2010/wordprocessingDrawing" xmlns:v="urn:schemas-microsoft-com:vml" xmlns:o="urn:schemas-microsoft-com:office:office" xmlns:mc="http://schemas.openxmlformats.org/markup-compatibility/2006" xmlns:cx1="http://schemas.microsoft.com/office/drawing/2015/9/8/chartex" xmlns:cx="http://schemas.microsoft.com/office/drawing/2014/chartex" xmlns:wpc="http://schemas.microsoft.com/office/word/2010/wordprocessingCanvas" xmlns="" val="0"/>
                                   </a:ext>
                                 </a:extLst>
                               </a:blip>
@@ -3237,7 +2673,7 @@
                               <a:blip r:embed="rId11" cstate="print">
                                 <a:extLst>
                                   <a:ext uri="{28A0092B-C50C-407E-A947-70E740481C1C}">
-                                    <a14:useLocalDpi xmlns="" xmlns:wpc="http://schemas.microsoft.com/office/word/2010/wordprocessingCanvas" xmlns:cx="http://schemas.microsoft.com/office/drawing/2014/chartex" xmlns:cx1="http://schemas.microsoft.com/office/drawing/2015/9/8/chartex" xmlns:mc="http://schemas.openxmlformats.org/markup-compatibility/2006" xmlns:o="urn:schemas-microsoft-com:office:office" xmlns:v="urn:schemas-microsoft-com:vml" xmlns:wp14="http://schemas.microsoft.com/office/word/2010/wordprocessingDrawing" xmlns:w10="urn:schemas-microsoft-com:office:word" xmlns:w="http://schemas.openxmlformats.org/wordprocessingml/2006/main" xmlns:w14="http://schemas.microsoft.com/office/word/2010/wordml" xmlns:w15="http://schemas.microsoft.com/office/word/2012/wordml" xmlns:w16se="http://schemas.microsoft.com/office/word/2015/wordml/symex" xmlns:wpg="http://schemas.microsoft.com/office/word/2010/wordprocessingGroup" xmlns:wpi="http://schemas.microsoft.com/office/word/2010/wordprocessingInk" xmlns:wps="http://schemas.microsoft.com/office/word/2010/wordprocessingShape" xmlns:a14="http://schemas.microsoft.com/office/drawing/2010/main" val="0"/>
+                                    <a14:useLocalDpi xmlns:a14="http://schemas.microsoft.com/office/drawing/2010/main" xmlns:wps="http://schemas.microsoft.com/office/word/2010/wordprocessingShape" xmlns:wpi="http://schemas.microsoft.com/office/word/2010/wordprocessingInk" xmlns:wpg="http://schemas.microsoft.com/office/word/2010/wordprocessingGroup" xmlns:w16se="http://schemas.microsoft.com/office/word/2015/wordml/symex" xmlns:w15="http://schemas.microsoft.com/office/word/2012/wordml" xmlns:w14="http://schemas.microsoft.com/office/word/2010/wordml" xmlns:w="http://schemas.openxmlformats.org/wordprocessingml/2006/main" xmlns:w10="urn:schemas-microsoft-com:office:word" xmlns:wp14="http://schemas.microsoft.com/office/word/2010/wordprocessingDrawing" xmlns:v="urn:schemas-microsoft-com:vml" xmlns:o="urn:schemas-microsoft-com:office:office" xmlns:mc="http://schemas.openxmlformats.org/markup-compatibility/2006" xmlns:cx1="http://schemas.microsoft.com/office/drawing/2015/9/8/chartex" xmlns:cx="http://schemas.microsoft.com/office/drawing/2014/chartex" xmlns:wpc="http://schemas.microsoft.com/office/word/2010/wordprocessingCanvas" xmlns="" val="0"/>
                                   </a:ext>
                                 </a:extLst>
                               </a:blip>
@@ -3291,7 +2727,7 @@
                               <a:blip r:embed="rId12" cstate="print">
                                 <a:extLst>
                                   <a:ext uri="{28A0092B-C50C-407E-A947-70E740481C1C}">
-                                    <a14:useLocalDpi xmlns="" xmlns:wpc="http://schemas.microsoft.com/office/word/2010/wordprocessingCanvas" xmlns:cx="http://schemas.microsoft.com/office/drawing/2014/chartex" xmlns:cx1="http://schemas.microsoft.com/office/drawing/2015/9/8/chartex" xmlns:mc="http://schemas.openxmlformats.org/markup-compatibility/2006" xmlns:o="urn:schemas-microsoft-com:office:office" xmlns:v="urn:schemas-microsoft-com:vml" xmlns:wp14="http://schemas.microsoft.com/office/word/2010/wordprocessingDrawing" xmlns:w10="urn:schemas-microsoft-com:office:word" xmlns:w="http://schemas.openxmlformats.org/wordprocessingml/2006/main" xmlns:w14="http://schemas.microsoft.com/office/word/2010/wordml" xmlns:w15="http://schemas.microsoft.com/office/word/2012/wordml" xmlns:w16se="http://schemas.microsoft.com/office/word/2015/wordml/symex" xmlns:wpg="http://schemas.microsoft.com/office/word/2010/wordprocessingGroup" xmlns:wpi="http://schemas.microsoft.com/office/word/2010/wordprocessingInk" xmlns:wps="http://schemas.microsoft.com/office/word/2010/wordprocessingShape" xmlns:a14="http://schemas.microsoft.com/office/drawing/2010/main" val="0"/>
+                                    <a14:useLocalDpi xmlns:a14="http://schemas.microsoft.com/office/drawing/2010/main" xmlns:wps="http://schemas.microsoft.com/office/word/2010/wordprocessingShape" xmlns:wpi="http://schemas.microsoft.com/office/word/2010/wordprocessingInk" xmlns:wpg="http://schemas.microsoft.com/office/word/2010/wordprocessingGroup" xmlns:w16se="http://schemas.microsoft.com/office/word/2015/wordml/symex" xmlns:w15="http://schemas.microsoft.com/office/word/2012/wordml" xmlns:w14="http://schemas.microsoft.com/office/word/2010/wordml" xmlns:w="http://schemas.openxmlformats.org/wordprocessingml/2006/main" xmlns:w10="urn:schemas-microsoft-com:office:word" xmlns:wp14="http://schemas.microsoft.com/office/word/2010/wordprocessingDrawing" xmlns:v="urn:schemas-microsoft-com:vml" xmlns:o="urn:schemas-microsoft-com:office:office" xmlns:mc="http://schemas.openxmlformats.org/markup-compatibility/2006" xmlns:cx1="http://schemas.microsoft.com/office/drawing/2015/9/8/chartex" xmlns:cx="http://schemas.microsoft.com/office/drawing/2014/chartex" xmlns:wpc="http://schemas.microsoft.com/office/word/2010/wordprocessingCanvas" xmlns="" val="0"/>
                                   </a:ext>
                                 </a:extLst>
                               </a:blip>
@@ -3397,7 +2833,7 @@
                     <w:sz w:val="18"/>
                     <w:szCs w:val="18"/>
                   </w:rPr>
-                  <w:t>2</w:t>
+                  <w:t>4</w:t>
                 </w:r>
                 <w:r>
                   <w:rPr>
@@ -6491,7 +5927,7 @@
 </file>
 
 <file path=customXml/itemProps1.xml><?xml version="1.0" encoding="utf-8"?>
-<ds:datastoreItem xmlns:ds="http://schemas.openxmlformats.org/officeDocument/2006/customXml" ds:itemID="{E9767C27-6A30-43CD-9411-E198299705CE}">
+<ds:datastoreItem xmlns:ds="http://schemas.openxmlformats.org/officeDocument/2006/customXml" ds:itemID="{16AF1232-F32E-4864-9358-BD2DC846C72D}">
   <ds:schemaRefs>
     <ds:schemaRef ds:uri="http://schemas.openxmlformats.org/officeDocument/2006/bibliography"/>
   </ds:schemaRefs>

</xml_diff>